<commit_message>
Add Sound and File text
</commit_message>
<xml_diff>
--- a/word.docx
+++ b/word.docx
@@ -5,545 +5,12 @@
     <w:p>
       <w:pPr>
         <w:rPr>
-          <w:rFonts w:cs="Cordia New"/>
-          <w:sz w:val="40"/>
-          <w:szCs w:val="40"/>
+          <w:rFonts w:ascii="TH SarabunPSK" w:hAnsi="TH SarabunPSK" w:cs="TH SarabunPSK"/>
+          <w:sz w:val="36"/>
+          <w:szCs w:val="36"/>
+          <w:cs/>
         </w:rPr>
       </w:pPr>
-      <w:r>
-        <w:rPr>
-          <w:rFonts w:cs="Cordia New"/>
-          <w:sz w:val="40"/>
-          <w:szCs w:val="40"/>
-          <w:cs/>
-        </w:rPr>
-        <w:t>โอลรองด์ กัมปาร์โน. เขาเป็นคนที่ประสบความสำเร็จมากมาย ด้วยทักษะการต่อสู้เพียงอย่างเดียว เขาได้รับเกียรติให้เป็นหนึ่งในเก้าสีแห่งอาณาจักรศักดิ์สิทธิ์โดยกษัตริย์ศักดิ์สิทธิ์คนก่อนเหตุผลที่ชายผู้นี้ยังคงอยู่ในตำแหน่งที่ต่ำต้อยเช่นนี้ เกิดจากปัญหาสองประการที่โอลรองด์มี</w:t>
-      </w:r>
-    </w:p>
-    <w:p>
-      <w:pPr>
-        <w:rPr>
-          <w:rFonts w:cs="Cordia New"/>
-          <w:sz w:val="40"/>
-          <w:szCs w:val="40"/>
-        </w:rPr>
-      </w:pPr>
-      <w:r>
-        <w:rPr>
-          <w:rFonts w:cs="Cordia New"/>
-          <w:sz w:val="40"/>
-          <w:szCs w:val="40"/>
-          <w:cs/>
-        </w:rPr>
-        <w:t>ประการแรกคือเพราะเขามีอิสระมาก เขาเกลียดการรับคำสั่ง ประการที่สองเป็นเพราะเขาหมกมุ่นอยู่กับทักษะการต่อสู้เมื่อสองประเด็นนี้มารวมกันก็นำไปสู่</w:t>
-      </w:r>
-      <w:r>
-        <w:rPr>
-          <w:rFonts w:cs="Cordia New" w:hint="cs"/>
-          <w:sz w:val="40"/>
-          <w:szCs w:val="40"/>
-          <w:cs/>
-        </w:rPr>
-        <w:t>การใช้</w:t>
-      </w:r>
-      <w:r>
-        <w:rPr>
-          <w:rFonts w:cs="Cordia New"/>
-          <w:sz w:val="40"/>
-          <w:szCs w:val="40"/>
-          <w:cs/>
-        </w:rPr>
-        <w:t>ชีวิตที่กล่าวว่า “ถ้าจะบอกฉันว่าต้องทำอะไร ต้องเอาชนะฉันก่อน” หากเขาพบศัตรูที่สมน้ำสมเนื้อ เขาจะพูดว่า “คุณดูแข็งแกร่งทีเดียว ประลองกับข้าเป็นอย่างไรบ้าง” แล้วก็ทะเลาะกันจนสลบไปข้างหนึ่งบุคลิกนี้ของเขานำไปสู่เหตุการณ์รุนแรงที่เกี่ยวข้องกับขุนนางและผู้บังคับบัญชาของเขามากมาย ดังนั้นเขาจึงถูกลดตำแหน่งมากกว่าสิบครั้งแล้ว</w:t>
-      </w:r>
-    </w:p>
-    <w:p>
-      <w:pPr>
-        <w:rPr>
-          <w:rFonts w:cs="Cordia New"/>
-          <w:sz w:val="40"/>
-          <w:szCs w:val="40"/>
-        </w:rPr>
-      </w:pPr>
-      <w:r>
-        <w:rPr>
-          <w:rFonts w:cs="Cordia New"/>
-          <w:sz w:val="40"/>
-          <w:szCs w:val="40"/>
-          <w:cs/>
-        </w:rPr>
-        <w:t>ไม่มีความจำเป็นสำหรับคนที่ไม่สามารถปฏิบัติตามคำสั่งของกองทัพได้ และพวกเขาก็ถูกเกลียดชัง</w:t>
-      </w:r>
-      <w:r>
-        <w:rPr>
-          <w:rFonts w:cs="Cordia New" w:hint="cs"/>
-          <w:sz w:val="40"/>
-          <w:szCs w:val="40"/>
-          <w:cs/>
-        </w:rPr>
-        <w:t xml:space="preserve">โดยปกติ </w:t>
-      </w:r>
-      <w:r>
-        <w:rPr>
-          <w:rFonts w:cs="Cordia New"/>
-          <w:sz w:val="40"/>
-          <w:szCs w:val="40"/>
-          <w:cs/>
-        </w:rPr>
-        <w:t xml:space="preserve">เช่นกัน ภายใต้สถานการณ์ปกติ มันแทบจะไม่แปลกเลยหากเขาจะถูกลงโทษทางวินัยหรือปลดออกจากตำแหน่งอย่างไร้เกียรติ อย่างไรก็ตาม เขาไม่ได้พบกับชะตากรรมเช่นนั้น เนื่องจากความแข็งแกร่งของเขาล้วนๆ นอกจากนี้ยังมีผู้ที่ชื่นชมผู้ชายเช่นเขา คนหยาบกระด้างที่ไม่มีความสุขกับการได้รับคำสั่งจากขุนนางผู้ยากไร้พบว่าวิถีชีวิตของ </w:t>
-      </w:r>
-      <w:r>
-        <w:rPr>
-          <w:sz w:val="40"/>
-          <w:szCs w:val="40"/>
-        </w:rPr>
-        <w:t xml:space="preserve">Olrand </w:t>
-      </w:r>
-      <w:r>
-        <w:rPr>
-          <w:rFonts w:cs="Cordia New"/>
-          <w:sz w:val="40"/>
-          <w:szCs w:val="40"/>
-          <w:cs/>
-        </w:rPr>
-        <w:t>ด้วยกำลังแขนของเขา</w:t>
-      </w:r>
-      <w:r>
-        <w:rPr>
-          <w:rFonts w:cs="Cordia New" w:hint="cs"/>
-          <w:sz w:val="40"/>
-          <w:szCs w:val="40"/>
-          <w:cs/>
-        </w:rPr>
-        <w:t>ดูแข็งแกร่ง</w:t>
-      </w:r>
-      <w:r>
-        <w:rPr>
-          <w:rFonts w:cs="Cordia New"/>
-          <w:sz w:val="40"/>
-          <w:szCs w:val="40"/>
-          <w:cs/>
-        </w:rPr>
-        <w:t>ที่สุดหน่วยของเขาเป็นกลุ่มผู้ก่อความไม่สงบ</w:t>
-      </w:r>
-      <w:r>
-        <w:rPr>
-          <w:rFonts w:cs="Cordia New"/>
-          <w:sz w:val="40"/>
-          <w:szCs w:val="40"/>
-        </w:rPr>
-        <w:t xml:space="preserve"> </w:t>
-      </w:r>
-      <w:r>
-        <w:rPr>
-          <w:rFonts w:cs="Cordia New"/>
-          <w:sz w:val="40"/>
-          <w:szCs w:val="40"/>
-          <w:cs/>
-        </w:rPr>
-        <w:t>ที่ประกอบด้วยกลุ่มคนที่</w:t>
-      </w:r>
-      <w:r>
-        <w:rPr>
-          <w:rFonts w:cs="Cordia New" w:hint="cs"/>
-          <w:sz w:val="40"/>
-          <w:szCs w:val="40"/>
-          <w:cs/>
-        </w:rPr>
-        <w:t>หัว</w:t>
-      </w:r>
-      <w:r>
-        <w:rPr>
-          <w:rFonts w:cs="Cordia New"/>
-          <w:sz w:val="40"/>
-          <w:szCs w:val="40"/>
-          <w:cs/>
-        </w:rPr>
-        <w:t>รุนแรง ไม่สิ พวกเขาเป็นกลุ่มแก๊งมากกว่าพวกเขามีจำนวนค่อนข้างมาก ดังนั้นการเรียกพวกเขาว่า</w:t>
-      </w:r>
-      <w:r>
-        <w:rPr>
-          <w:rFonts w:cs="Cordia New" w:hint="cs"/>
-          <w:sz w:val="40"/>
-          <w:szCs w:val="40"/>
-          <w:cs/>
-        </w:rPr>
-        <w:t>กิล</w:t>
-      </w:r>
-      <w:r>
-        <w:rPr>
-          <w:rFonts w:cs="Cordia New"/>
-          <w:sz w:val="40"/>
-          <w:szCs w:val="40"/>
-          <w:cs/>
-        </w:rPr>
-        <w:t xml:space="preserve">ก็คงไม่ผิด นอกจากนี้ สมาชิกอาจไม่ทัดเทียมกับ </w:t>
-      </w:r>
-      <w:r>
-        <w:rPr>
-          <w:sz w:val="40"/>
-          <w:szCs w:val="40"/>
-        </w:rPr>
-        <w:t xml:space="preserve">Olrand </w:t>
-      </w:r>
-      <w:r>
-        <w:rPr>
-          <w:rFonts w:cs="Cordia New"/>
-          <w:sz w:val="40"/>
-          <w:szCs w:val="40"/>
-          <w:cs/>
-        </w:rPr>
-        <w:t>แต่พวกเขาล้วนเป็นนักสู้ฝีมือดี ซึ่งทำให้เขาได้รับตำแหน่งอย่างไม่เป็นทางการซึ่งผู้บังคับบัญชาของเขาทนไม่ได้ แต่ก็ทำอะไรไม่ได้</w:t>
-      </w:r>
-      <w:r>
-        <w:rPr>
-          <w:rFonts w:cs="Cordia New" w:hint="cs"/>
-          <w:sz w:val="40"/>
-          <w:szCs w:val="40"/>
-          <w:cs/>
-        </w:rPr>
-        <w:t xml:space="preserve"> </w:t>
-      </w:r>
-    </w:p>
-    <w:p>
-      <w:pPr>
-        <w:rPr>
-          <w:rFonts w:cs="Cordia New"/>
-          <w:sz w:val="40"/>
-          <w:szCs w:val="40"/>
-        </w:rPr>
-      </w:pPr>
-      <w:r>
-        <w:rPr>
-          <w:sz w:val="40"/>
-          <w:szCs w:val="40"/>
-        </w:rPr>
-        <w:lastRenderedPageBreak/>
-        <w:t xml:space="preserve">Olrand </w:t>
-      </w:r>
-      <w:r>
-        <w:rPr>
-          <w:rFonts w:cs="Cordia New"/>
-          <w:sz w:val="40"/>
-          <w:szCs w:val="40"/>
-          <w:cs/>
-        </w:rPr>
-        <w:t>มองไปรอบ ๆ และหลังจากยืนยันตัวตนของชายที่เดินเข้ามาหาพวกเขาแล้ว รอยยิ้มก็ปรากฏขึ้นบนใบหน้าของเขา เหมือนกับรอยยิ้มของสัตว์กินเนื้อที่กำลังจะตะครุบเหยื่อของมัน ชายผู้นั้นดูค่อนข้างผอมเมื่อเทียบกับรูปร่างกำยำของโอลรันด์ อย่างไรก็ตาม เขาไม่ใช่คนผอมแห้งเหมือนกิ่งไม้ แต่เขามีท่าทางที่แข็งกร้าวและแข็งกร้าวเกี่ยวกับตัวเขา ถ้ามีใครปลอม</w:t>
-      </w:r>
-      <w:r>
-        <w:rPr>
-          <w:rFonts w:cs="Cordia New" w:hint="cs"/>
-          <w:sz w:val="40"/>
-          <w:szCs w:val="40"/>
-          <w:cs/>
-        </w:rPr>
-        <w:t>เป็น</w:t>
-      </w:r>
-      <w:r>
-        <w:rPr>
-          <w:rFonts w:cs="Cordia New"/>
-          <w:sz w:val="40"/>
-          <w:szCs w:val="40"/>
-          <w:cs/>
-        </w:rPr>
-        <w:t xml:space="preserve">มนุษย์ </w:t>
-      </w:r>
-      <w:r>
-        <w:rPr>
-          <w:rFonts w:cs="Cordia New" w:hint="cs"/>
-          <w:sz w:val="40"/>
-          <w:szCs w:val="40"/>
-          <w:cs/>
-        </w:rPr>
-        <w:t>เขาจะ</w:t>
-      </w:r>
-      <w:r>
-        <w:rPr>
-          <w:rFonts w:cs="Cordia New"/>
-          <w:sz w:val="40"/>
-          <w:szCs w:val="40"/>
-          <w:cs/>
-        </w:rPr>
-        <w:t>เผาทุกอย่างที่ไม่เกี่ยวกับหน้าที่ที่เขาตั้งใจไว้ มันจะสร้างตำราเรียนที่บางเฉียบในแบบที่เขาเป็นตัวเป็นตนนอกจากนี้ดวงตาที่แคบของเขายังแหลมคมราวกับว่าเขากำลังจะโจมตีได้ทุกเมื่อ จากนั้นก็มีรูม่านตาแคบๆ ของเขาซึ่งดูไม่เหมือนว่าพวกเขาเป็นของใครก็ตามที่ทำงานในองค์กรที่ถูกกฎหมาย ในแง่สุภาพ เขาเป็นนักฆ่า ในแง่ที่ไม่สุภาพ เขาเป็น</w:t>
-      </w:r>
-      <w:r>
-        <w:rPr>
-          <w:rFonts w:cs="Cordia New" w:hint="cs"/>
-          <w:sz w:val="40"/>
-          <w:szCs w:val="40"/>
-          <w:cs/>
-        </w:rPr>
-        <w:t>นั</w:t>
-      </w:r>
-      <w:r>
-        <w:rPr>
-          <w:rFonts w:cs="Cordia New" w:hint="cs"/>
-          <w:sz w:val="40"/>
-          <w:szCs w:val="40"/>
-          <w:cs/>
-        </w:rPr>
-        <w:t>กฆ่ากวาดล้าง</w:t>
-      </w:r>
-    </w:p>
-    <w:p>
-      <w:pPr>
-        <w:rPr>
-          <w:sz w:val="40"/>
-          <w:szCs w:val="40"/>
-        </w:rPr>
-      </w:pPr>
-    </w:p>
-    <w:p>
-      <w:pPr>
-        <w:rPr>
-          <w:rFonts w:cs="Cordia New"/>
-          <w:sz w:val="40"/>
-          <w:szCs w:val="40"/>
-        </w:rPr>
-      </w:pPr>
-      <w:r>
-        <w:rPr>
-          <w:rFonts w:cs="Cordia New"/>
-          <w:sz w:val="40"/>
-          <w:szCs w:val="40"/>
-          <w:cs/>
-        </w:rPr>
-        <w:t>“พูดถึงปีศาจและเขามาที่นี่ อยากเจอคุณที่นี่ ยินดีที่ได้พบคุณ</w:t>
-      </w:r>
-      <w:r>
-        <w:rPr>
-          <w:sz w:val="40"/>
-          <w:szCs w:val="40"/>
-        </w:rPr>
-        <w:t xml:space="preserve">~” </w:t>
-      </w:r>
-      <w:r>
-        <w:rPr>
-          <w:rFonts w:cs="Cordia New"/>
-          <w:sz w:val="40"/>
-          <w:szCs w:val="40"/>
-          <w:cs/>
-        </w:rPr>
-        <w:t xml:space="preserve">ชายอีกคนไม่พูดพร่ำทำเพลงขณะที่เขาเดินเข้ามาหาพวกเขาด้วยเสียงฝีเท้าที่เงียบเชียบ เขาแต่งตัวแตกต่างจาก </w:t>
-      </w:r>
-      <w:r>
-        <w:rPr>
-          <w:sz w:val="40"/>
-          <w:szCs w:val="40"/>
-        </w:rPr>
-        <w:t xml:space="preserve">Olrand </w:t>
-      </w:r>
-      <w:r>
-        <w:rPr>
-          <w:rFonts w:cs="Cordia New"/>
-          <w:sz w:val="40"/>
-          <w:szCs w:val="40"/>
-          <w:cs/>
-        </w:rPr>
-        <w:t>มาก</w:t>
-      </w:r>
-      <w:r>
-        <w:rPr>
-          <w:rFonts w:cs="Cordia New" w:hint="cs"/>
-          <w:sz w:val="40"/>
-          <w:szCs w:val="40"/>
-          <w:cs/>
-        </w:rPr>
-        <w:t xml:space="preserve"> </w:t>
-      </w:r>
-      <w:r>
-        <w:rPr>
-          <w:sz w:val="40"/>
-          <w:szCs w:val="40"/>
-        </w:rPr>
-        <w:t xml:space="preserve">Olrand </w:t>
-      </w:r>
-      <w:r>
-        <w:rPr>
-          <w:rFonts w:cs="Cordia New"/>
-          <w:sz w:val="40"/>
-          <w:szCs w:val="40"/>
-          <w:cs/>
-        </w:rPr>
-        <w:t xml:space="preserve">และคนรอบตัวเขาสวมชุดเกราะหนังหนาที่ทำจากหนังของสัตว์วิเศษที่เรียกว่า </w:t>
-      </w:r>
-      <w:r>
-        <w:rPr>
-          <w:sz w:val="40"/>
-          <w:szCs w:val="40"/>
-        </w:rPr>
-        <w:t xml:space="preserve">Lanca Cattle </w:t>
-      </w:r>
-      <w:r>
-        <w:rPr>
-          <w:rFonts w:cs="Cordia New"/>
-          <w:sz w:val="40"/>
-          <w:szCs w:val="40"/>
-          <w:cs/>
-        </w:rPr>
-        <w:t xml:space="preserve">นอกจากนี้ พวกเขายังถือโล่กลมขนาดเล็กและดาบคมเดียว ซึ่งเป็นชุดมาตรฐานของกองทหารที่เหนือกว่าของอาณาจักรศักดิ์สิทธิ์ อนึ่ง </w:t>
-      </w:r>
-      <w:r>
-        <w:rPr>
-          <w:sz w:val="40"/>
-          <w:szCs w:val="40"/>
-        </w:rPr>
-        <w:t xml:space="preserve">Olrand </w:t>
-      </w:r>
-      <w:r>
-        <w:rPr>
-          <w:rFonts w:cs="Cordia New"/>
-          <w:sz w:val="40"/>
-          <w:szCs w:val="40"/>
-          <w:cs/>
-        </w:rPr>
-        <w:t>เป็นคนเดียวที่มีดาบแปดเล่มที่เอวของเขาตรงกันข้าม ชายอีกคนสวมชุดเกราะหนังสีอ่อนที่น่าหลงใหล มีตรานกเค้าแมวเย็บอยู่บนหน้าอกด้านขวาของเขา ในขณะที่สัญลักษณ์ของอาณาจักรศักดิ์สิทธิ์ประดับอยู่ทางด้านซ้ายของเขา</w:t>
-      </w:r>
-    </w:p>
-    <w:p>
-      <w:pPr>
-        <w:rPr>
-          <w:rFonts w:cs="Cordia New"/>
-          <w:sz w:val="40"/>
-          <w:szCs w:val="40"/>
-        </w:rPr>
-      </w:pPr>
-    </w:p>
-    <w:p>
-      <w:pPr>
-        <w:rPr>
-          <w:rFonts w:cs="Cordia New"/>
-          <w:sz w:val="40"/>
-          <w:szCs w:val="40"/>
-        </w:rPr>
-      </w:pPr>
-      <w:r>
-        <w:rPr>
-          <w:rFonts w:cs="Cordia New"/>
-          <w:sz w:val="40"/>
-          <w:szCs w:val="40"/>
-          <w:cs/>
-        </w:rPr>
-        <w:lastRenderedPageBreak/>
-        <w:t>“...โอลรองด์ ฉันยังไม่ได้รับรายงานการเปลี่ยนแปลงของคุณ นอกจากนี้ นั่นคือทัศนคติที่คุณควรทำกับผู้บังคับบัญชาหรือไม่</w:t>
-      </w:r>
-      <w:r>
-        <w:rPr>
-          <w:sz w:val="40"/>
-          <w:szCs w:val="40"/>
-        </w:rPr>
-        <w:t xml:space="preserve">? </w:t>
-      </w:r>
-      <w:r>
-        <w:rPr>
-          <w:rFonts w:cs="Cordia New"/>
-          <w:sz w:val="40"/>
-          <w:szCs w:val="40"/>
-          <w:cs/>
-        </w:rPr>
-        <w:t>นั่นคือการไม่เชื่อฟัง ฉันต้องเตือนคุณกี่ครั้ง” “เอาล่ะ ยกโทษให้ฉันด้วย จ่าสิบเอก</w:t>
-      </w:r>
-      <w:r>
-        <w:rPr>
-          <w:rFonts w:cs="Cordia New" w:hint="cs"/>
-          <w:sz w:val="40"/>
-          <w:szCs w:val="40"/>
-          <w:cs/>
-        </w:rPr>
-        <w:t xml:space="preserve"> </w:t>
-      </w:r>
-      <w:r>
-        <w:rPr>
-          <w:rFonts w:cs="Cordia New"/>
-          <w:sz w:val="40"/>
-          <w:szCs w:val="40"/>
-          <w:cs/>
-        </w:rPr>
-        <w:t>โดโน”ขณะที่โอลรองด์ทำความเคารพเขาอย่างฉาบฉวย พวก</w:t>
-      </w:r>
-      <w:r>
-        <w:rPr>
-          <w:rFonts w:cs="Cordia New" w:hint="cs"/>
-          <w:sz w:val="40"/>
-          <w:szCs w:val="40"/>
-          <w:cs/>
-        </w:rPr>
-        <w:t>ทหาร</w:t>
-      </w:r>
-      <w:r>
-        <w:rPr>
-          <w:rFonts w:cs="Cordia New"/>
-          <w:sz w:val="40"/>
-          <w:szCs w:val="40"/>
-          <w:cs/>
-        </w:rPr>
-        <w:t>ที่อยู่ใต้เขาก็ทำความเคารพเช่นกัน มันเป็นคำทักทายที่เหมาะสม แบบที่พวกเขาไม่เคยมอบให้ขุนนางหรือเจ้าหน้าที่ระดับสูงคนใดเลย มันเป็นการแสดงความเคารพอย่างแท้จริงชายคนนั้นถอนหายใจเฮือกใหญ่ มันเป็นการถอนหายใจโดยคนที่รู้ว่าพฤติกรรมของเขาเป็นสิ่งที่ยอมรับไม่ได้ แต่ใครจะรู้ว่าการสอนเขาเกี่ยวกับเรื่องนี้จะไม่มีประโยชน์ขอโทษครับหัวหน้า นิสัยเก่าตายยากอย่างที่พวกเขาพูด</w:t>
-      </w:r>
-    </w:p>
-    <w:p>
-      <w:pPr>
-        <w:rPr>
-          <w:rFonts w:hint="cs"/>
-          <w:sz w:val="40"/>
-          <w:szCs w:val="40"/>
-        </w:rPr>
-      </w:pPr>
-      <w:r>
-        <w:rPr>
-          <w:rFonts w:cs="Cordia New"/>
-          <w:sz w:val="40"/>
-          <w:szCs w:val="40"/>
-          <w:cs/>
-        </w:rPr>
-        <w:t xml:space="preserve">เหตุผลที่ </w:t>
-      </w:r>
-      <w:r>
-        <w:rPr>
-          <w:sz w:val="40"/>
-          <w:szCs w:val="40"/>
-        </w:rPr>
-        <w:t xml:space="preserve">Olrand </w:t>
-      </w:r>
-      <w:r>
-        <w:rPr>
-          <w:rFonts w:cs="Cordia New"/>
-          <w:sz w:val="40"/>
-          <w:szCs w:val="40"/>
-          <w:cs/>
-        </w:rPr>
-        <w:t xml:space="preserve">ทักทายชายคนนี้โดยไม่เต็มใจ เพราะเขาเอาชนะ </w:t>
-      </w:r>
-      <w:r>
-        <w:rPr>
-          <w:sz w:val="40"/>
-          <w:szCs w:val="40"/>
-        </w:rPr>
-        <w:t xml:space="preserve">Olrand </w:t>
-      </w:r>
-      <w:r>
-        <w:rPr>
-          <w:rFonts w:cs="Cordia New"/>
-          <w:sz w:val="40"/>
-          <w:szCs w:val="40"/>
-          <w:cs/>
-        </w:rPr>
-        <w:t xml:space="preserve">ได้ ฉันอยากจะเอาชนะคุณสักครั้งก่อนที่ฉันจะไปจากที่นี่ ตามเงื่อนไขของคุณ คุณไม่คิดเหรอ จ่าหมวด </w:t>
-      </w:r>
-      <w:r>
-        <w:rPr>
-          <w:rFonts w:cs="Cordia New" w:hint="cs"/>
-          <w:sz w:val="40"/>
-          <w:szCs w:val="40"/>
-          <w:cs/>
-        </w:rPr>
-        <w:t xml:space="preserve"> </w:t>
-      </w:r>
-      <w:r>
-        <w:rPr>
-          <w:sz w:val="40"/>
-          <w:szCs w:val="40"/>
-        </w:rPr>
-        <w:t>Pavel Baraja?</w:t>
-      </w:r>
     </w:p>
     <w:sectPr>
       <w:pgSz w:w="12240" w:h="15840"/>

</xml_diff>